<commit_message>
NEO PI R Namen
</commit_message>
<xml_diff>
--- a/R_Development/tables/measures_ v2.0 .docx
+++ b/R_Development/tables/measures_ v2.0 .docx
@@ -289,7 +289,7 @@
                 <w:szCs w:val="22"/>
                 <w:color w:val="000000"/>
               </w:rPr>
-              <w:t xml:space="preserve">0.122</w:t>
+              <w:t xml:space="preserve">0.118</w:t>
             </w:r>
           </w:p>
         </w:tc>
@@ -451,7 +451,7 @@
                 <w:szCs w:val="22"/>
                 <w:color w:val="000000"/>
               </w:rPr>
-              <w:t xml:space="preserve">[0.108, 0.139]</w:t>
+              <w:t xml:space="preserve">[0.111, 0.124]</w:t>
             </w:r>
           </w:p>
         </w:tc>
@@ -613,7 +613,7 @@
                 <w:szCs w:val="22"/>
                 <w:color w:val="000000"/>
               </w:rPr>
-              <w:t xml:space="preserve">0.795</w:t>
+              <w:t xml:space="preserve">0.830</w:t>
             </w:r>
           </w:p>
         </w:tc>
@@ -775,7 +775,7 @@
                 <w:szCs w:val="22"/>
                 <w:color w:val="000000"/>
               </w:rPr>
-              <w:t xml:space="preserve">0.666</w:t>
+              <w:t xml:space="preserve">0.745</w:t>
             </w:r>
           </w:p>
         </w:tc>
@@ -937,7 +937,7 @@
                 <w:szCs w:val="22"/>
                 <w:color w:val="000000"/>
               </w:rPr>
-              <w:t xml:space="preserve">0.052</w:t>
+              <w:t xml:space="preserve">0.043</w:t>
             </w:r>
           </w:p>
         </w:tc>
@@ -1099,7 +1099,7 @@
                 <w:szCs w:val="22"/>
                 <w:color w:val="000000"/>
               </w:rPr>
-              <w:t xml:space="preserve">561.52</w:t>
+              <w:t xml:space="preserve">1315.74</w:t>
             </w:r>
           </w:p>
         </w:tc>

</xml_diff>